<commit_message>
adding second line of code in first.txt.docx
</commit_message>
<xml_diff>
--- a/first.txt.docx
+++ b/first.txt.docx
@@ -6,8 +6,23 @@
       <w:r>
         <w:t>SEED INFOTECH</w:t>
       </w:r>
+    </w:p>
+    <w:p>
+      <w:r>
+        <w:t>GOOD MORNING EVERYONE</w:t>
+      </w:r>
       <w:bookmarkStart w:id="0" w:name="_GoBack"/>
       <w:bookmarkEnd w:id="0"/>
+    </w:p>
+    <w:p>
+      <w:proofErr w:type="spellStart"/>
+      <w:r>
+        <w:t>GitHub</w:t>
+      </w:r>
+      <w:proofErr w:type="spellEnd"/>
+      <w:r>
+        <w:t xml:space="preserve"> Batch is going on.</w:t>
+      </w:r>
     </w:p>
     <w:sectPr>
       <w:pgSz w:w="11906" w:h="16838"/>

</xml_diff>